<commit_message>
Actualización 2 práctica 0
</commit_message>
<xml_diff>
--- a/A0/P00_GutierrezGarcia_Laura.docx
+++ b/A0/P00_GutierrezGarcia_Laura.docx
@@ -107,7 +107,13 @@
         <w:pStyle w:val="Author"/>
       </w:pPr>
       <w:r>
-        <w:t xml:space="preserve">Gutiérrez,</w:t>
+        <w:t xml:space="preserve">Gutiérrez</w:t>
+      </w:r>
+      <w:r>
+        <w:t xml:space="preserve"> </w:t>
+      </w:r>
+      <w:r>
+        <w:t xml:space="preserve">García,</w:t>
       </w:r>
       <w:r>
         <w:t xml:space="preserve"> </w:t>
@@ -1509,6 +1515,18 @@
         <w:rPr>
           <w:rStyle w:val="FunctionTok"/>
         </w:rPr>
+        <w:t xml:space="preserve">rep</w:t>
+      </w:r>
+      <w:r>
+        <w:rPr>
+          <w:rStyle w:val="NormalTok"/>
+        </w:rPr>
+        <w:t xml:space="preserve">( </w:t>
+      </w:r>
+      <w:r>
+        <w:rPr>
+          <w:rStyle w:val="FunctionTok"/>
+        </w:rPr>
         <w:t xml:space="preserve">c</w:t>
       </w:r>
       <w:r>
@@ -1519,9 +1537,57 @@
       </w:r>
       <w:r>
         <w:rPr>
-          <w:rStyle w:val="FunctionTok"/>
-        </w:rPr>
-        <w:t xml:space="preserve">rep</w:t>
+          <w:rStyle w:val="DecValTok"/>
+        </w:rPr>
+        <w:t xml:space="preserve">1</w:t>
+      </w:r>
+      <w:r>
+        <w:rPr>
+          <w:rStyle w:val="SpecialCharTok"/>
+        </w:rPr>
+        <w:t xml:space="preserve">/</w:t>
+      </w:r>
+      <w:r>
+        <w:rPr>
+          <w:rStyle w:val="DecValTok"/>
+        </w:rPr>
+        <w:t xml:space="preserve">7</w:t>
+      </w:r>
+      <w:r>
+        <w:rPr>
+          <w:rStyle w:val="NormalTok"/>
+        </w:rPr>
+        <w:t xml:space="preserve">,</w:t>
+      </w:r>
+      <w:r>
+        <w:rPr>
+          <w:rStyle w:val="DecValTok"/>
+        </w:rPr>
+        <w:t xml:space="preserve">2</w:t>
+      </w:r>
+      <w:r>
+        <w:rPr>
+          <w:rStyle w:val="SpecialCharTok"/>
+        </w:rPr>
+        <w:t xml:space="preserve">/</w:t>
+      </w:r>
+      <w:r>
+        <w:rPr>
+          <w:rStyle w:val="DecValTok"/>
+        </w:rPr>
+        <w:t xml:space="preserve">7</w:t>
+      </w:r>
+      <w:r>
+        <w:rPr>
+          <w:rStyle w:val="NormalTok"/>
+        </w:rPr>
+        <w:t xml:space="preserve">),</w:t>
+      </w:r>
+      <w:r>
+        <w:rPr>
+          <w:rStyle w:val="FunctionTok"/>
+        </w:rPr>
+        <w:t xml:space="preserve">c</w:t>
       </w:r>
       <w:r>
         <w:rPr>
@@ -1533,61 +1599,25 @@
         <w:rPr>
           <w:rStyle w:val="DecValTok"/>
         </w:rPr>
+        <w:t xml:space="preserve">5</w:t>
+      </w:r>
+      <w:r>
+        <w:rPr>
+          <w:rStyle w:val="NormalTok"/>
+        </w:rPr>
+        <w:t xml:space="preserve">,</w:t>
+      </w:r>
+      <w:r>
+        <w:rPr>
+          <w:rStyle w:val="DecValTok"/>
+        </w:rPr>
         <w:t xml:space="preserve">1</w:t>
       </w:r>
       <w:r>
         <w:rPr>
-          <w:rStyle w:val="SpecialCharTok"/>
-        </w:rPr>
-        <w:t xml:space="preserve">/</w:t>
-      </w:r>
-      <w:r>
-        <w:rPr>
-          <w:rStyle w:val="DecValTok"/>
-        </w:rPr>
-        <w:t xml:space="preserve">7</w:t>
-      </w:r>
-      <w:r>
-        <w:rPr>
-          <w:rStyle w:val="NormalTok"/>
-        </w:rPr>
-        <w:t xml:space="preserve">,</w:t>
-      </w:r>
-      <w:r>
-        <w:rPr>
-          <w:rStyle w:val="DecValTok"/>
-        </w:rPr>
-        <w:t xml:space="preserve">5</w:t>
-      </w:r>
-      <w:r>
-        <w:rPr>
-          <w:rStyle w:val="NormalTok"/>
-        </w:rPr>
-        <w:t xml:space="preserve">), </w:t>
-      </w:r>
-      <w:r>
-        <w:rPr>
-          <w:rStyle w:val="DecValTok"/>
-        </w:rPr>
-        <w:t xml:space="preserve">2</w:t>
-      </w:r>
-      <w:r>
-        <w:rPr>
-          <w:rStyle w:val="SpecialCharTok"/>
-        </w:rPr>
-        <w:t xml:space="preserve">/</w:t>
-      </w:r>
-      <w:r>
-        <w:rPr>
-          <w:rStyle w:val="DecValTok"/>
-        </w:rPr>
-        <w:t xml:space="preserve">7</w:t>
-      </w:r>
-      <w:r>
-        <w:rPr>
-          <w:rStyle w:val="NormalTok"/>
-        </w:rPr>
-        <w:t xml:space="preserve">)))</w:t>
+          <w:rStyle w:val="NormalTok"/>
+        </w:rPr>
+        <w:t xml:space="preserve">))))</w:t>
       </w:r>
     </w:p>
     <w:p>
@@ -4031,7 +4061,7 @@
         <w:pStyle w:val="FirstParagraph"/>
       </w:pPr>
       <w:r>
-        <w:t xml:space="preserve">Crea una nueva variable que contenga la tasa de divorcios /matrimonios para cada estado.</w:t>
+        <w:t xml:space="preserve">Crea una nueva variable que contenga la tasa de divorcios /matrimonios para cada estado y después muestro la tasa por estado.</w:t>
       </w:r>
     </w:p>
     <w:p>
@@ -4111,88 +4141,52 @@
         <w:rPr>
           <w:rStyle w:val="NormalTok"/>
         </w:rPr>
-        <w:t xml:space="preserve">marriage)</w:t>
-      </w:r>
-      <w:r>
-        <w:br/>
-      </w:r>
-      <w:r>
-        <w:br/>
-      </w:r>
-      <w:r>
-        <w:rPr>
-          <w:rStyle w:val="CommentTok"/>
-        </w:rPr>
-        <w:t xml:space="preserve"># Muestro el dataframe (exluyendo las 4 primeras columnas para que se vea la variable creada)</w:t>
-      </w:r>
-      <w:r>
-        <w:br/>
-      </w:r>
-      <w:r>
-        <w:rPr>
-          <w:rStyle w:val="NormalTok"/>
-        </w:rPr>
-        <w:t xml:space="preserve">census[</w:t>
-      </w:r>
-      <w:r>
-        <w:rPr>
-          <w:rStyle w:val="DecValTok"/>
-        </w:rPr>
-        <w:t xml:space="preserve">1</w:t>
+        <w:t xml:space="preserve">marriage) </w:t>
+      </w:r>
+      <w:r>
+        <w:br/>
+      </w:r>
+      <w:r>
+        <w:br/>
+      </w:r>
+      <w:r>
+        <w:rPr>
+          <w:rStyle w:val="NormalTok"/>
+        </w:rPr>
+        <w:t xml:space="preserve">census </w:t>
       </w:r>
       <w:r>
         <w:rPr>
           <w:rStyle w:val="SpecialCharTok"/>
         </w:rPr>
-        <w:t xml:space="preserve">:</w:t>
-      </w:r>
-      <w:r>
-        <w:rPr>
-          <w:rStyle w:val="DecValTok"/>
-        </w:rPr>
-        <w:t xml:space="preserve">6</w:t>
-      </w:r>
-      <w:r>
-        <w:rPr>
-          <w:rStyle w:val="NormalTok"/>
-        </w:rPr>
-        <w:t xml:space="preserve">,</w:t>
-      </w:r>
-      <w:r>
-        <w:rPr>
-          <w:rStyle w:val="SpecialCharTok"/>
-        </w:rPr>
-        <w:t xml:space="preserve">-</w:t>
-      </w:r>
-      <w:r>
-        <w:rPr>
-          <w:rStyle w:val="NormalTok"/>
-        </w:rPr>
-        <w:t xml:space="preserve">(</w:t>
-      </w:r>
-      <w:r>
-        <w:rPr>
-          <w:rStyle w:val="DecValTok"/>
-        </w:rPr>
-        <w:t xml:space="preserve">1</w:t>
-      </w:r>
-      <w:r>
-        <w:rPr>
-          <w:rStyle w:val="SpecialCharTok"/>
-        </w:rPr>
-        <w:t xml:space="preserve">:</w:t>
-      </w:r>
-      <w:r>
-        <w:rPr>
-          <w:rStyle w:val="DecValTok"/>
-        </w:rPr>
-        <w:t xml:space="preserve">4</w:t>
-      </w:r>
-      <w:r>
-        <w:rPr>
-          <w:rStyle w:val="NormalTok"/>
-        </w:rPr>
-        <w:t xml:space="preserve">)]</w:t>
+        <w:t xml:space="preserve">%&gt;%</w:t>
+      </w:r>
+      <w:r>
+        <w:rPr>
+          <w:rStyle w:val="NormalTok"/>
+        </w:rPr>
+        <w:t xml:space="preserve"> </w:t>
+      </w:r>
+      <w:r>
+        <w:br/>
+      </w:r>
+      <w:r>
+        <w:rPr>
+          <w:rStyle w:val="NormalTok"/>
+        </w:rPr>
+        <w:t xml:space="preserve">  </w:t>
+      </w:r>
+      <w:r>
+        <w:rPr>
+          <w:rStyle w:val="FunctionTok"/>
+        </w:rPr>
+        <w:t xml:space="preserve">select</w:t>
+      </w:r>
+      <w:r>
+        <w:rPr>
+          <w:rStyle w:val="NormalTok"/>
+        </w:rPr>
+        <w:t xml:space="preserve">(state,tasa)</w:t>
       </w:r>
     </w:p>
     <w:p>
@@ -4203,79 +4197,124 @@
         <w:rPr>
           <w:rStyle w:val="VerbatimChar"/>
         </w:rPr>
-        <w:t xml:space="preserve">## # A tibble: 6 x 9</w:t>
-      </w:r>
-      <w:r>
-        <w:br/>
-      </w:r>
-      <w:r>
-        <w:rPr>
-          <w:rStyle w:val="VerbatimChar"/>
-        </w:rPr>
-        <w:t xml:space="preserve">##   pop5_17   pop18p  pop65p popurban medage  death marriage divorce  tasa</w:t>
-      </w:r>
-      <w:r>
-        <w:br/>
-      </w:r>
-      <w:r>
-        <w:rPr>
-          <w:rStyle w:val="VerbatimChar"/>
-        </w:rPr>
-        <w:t xml:space="preserve">##     &lt;dbl&gt;    &lt;dbl&gt;   &lt;dbl&gt;    &lt;dbl&gt;  &lt;dbl&gt;  &lt;dbl&gt;    &lt;dbl&gt;   &lt;dbl&gt; &lt;dbl&gt;</w:t>
-      </w:r>
-      <w:r>
-        <w:br/>
-      </w:r>
-      <w:r>
-        <w:rPr>
-          <w:rStyle w:val="VerbatimChar"/>
-        </w:rPr>
-        <w:t xml:space="preserve">## 1  865836  2731640  440015  2337713   29.3  35305    49018   26745 0.546</w:t>
-      </w:r>
-      <w:r>
-        <w:br/>
-      </w:r>
-      <w:r>
-        <w:rPr>
-          <w:rStyle w:val="VerbatimChar"/>
-        </w:rPr>
-        <w:t xml:space="preserve">## 2   91796   271106   11547   258567   26.1   1604     5361    3517 0.656</w:t>
-      </w:r>
-      <w:r>
-        <w:br/>
-      </w:r>
-      <w:r>
-        <w:rPr>
-          <w:rStyle w:val="VerbatimChar"/>
-        </w:rPr>
-        <w:t xml:space="preserve">## 3  577604  1926728  307362  2278728   29.2  21226    30223   19908 0.659</w:t>
-      </w:r>
-      <w:r>
-        <w:br/>
-      </w:r>
-      <w:r>
-        <w:rPr>
-          <w:rStyle w:val="VerbatimChar"/>
-        </w:rPr>
-        <w:t xml:space="preserve">## 4  495782  1615061  312477  1179556   30.6  22676    26513   15882 0.599</w:t>
-      </w:r>
-      <w:r>
-        <w:br/>
-      </w:r>
-      <w:r>
-        <w:rPr>
-          <w:rStyle w:val="VerbatimChar"/>
-        </w:rPr>
-        <w:t xml:space="preserve">## 5 4680558 17278944 2414250 21607606   29.9 186428   210864  133541 0.633</w:t>
-      </w:r>
-      <w:r>
-        <w:br/>
-      </w:r>
-      <w:r>
-        <w:rPr>
-          <w:rStyle w:val="VerbatimChar"/>
-        </w:rPr>
-        <w:t xml:space="preserve">## 6  592318  2081151  247325  2329869   28.6  18925    34917   18571 0.532</w:t>
+        <w:t xml:space="preserve">## # A tibble: 50 x 2</w:t>
+      </w:r>
+      <w:r>
+        <w:br/>
+      </w:r>
+      <w:r>
+        <w:rPr>
+          <w:rStyle w:val="VerbatimChar"/>
+        </w:rPr>
+        <w:t xml:space="preserve">##    state        tasa</w:t>
+      </w:r>
+      <w:r>
+        <w:br/>
+      </w:r>
+      <w:r>
+        <w:rPr>
+          <w:rStyle w:val="VerbatimChar"/>
+        </w:rPr>
+        <w:t xml:space="preserve">##    &lt;chr&gt;       &lt;dbl&gt;</w:t>
+      </w:r>
+      <w:r>
+        <w:br/>
+      </w:r>
+      <w:r>
+        <w:rPr>
+          <w:rStyle w:val="VerbatimChar"/>
+        </w:rPr>
+        <w:t xml:space="preserve">##  1 Alabama     0.546</w:t>
+      </w:r>
+      <w:r>
+        <w:br/>
+      </w:r>
+      <w:r>
+        <w:rPr>
+          <w:rStyle w:val="VerbatimChar"/>
+        </w:rPr>
+        <w:t xml:space="preserve">##  2 Alaska      0.656</w:t>
+      </w:r>
+      <w:r>
+        <w:br/>
+      </w:r>
+      <w:r>
+        <w:rPr>
+          <w:rStyle w:val="VerbatimChar"/>
+        </w:rPr>
+        <w:t xml:space="preserve">##  3 Arizona     0.659</w:t>
+      </w:r>
+      <w:r>
+        <w:br/>
+      </w:r>
+      <w:r>
+        <w:rPr>
+          <w:rStyle w:val="VerbatimChar"/>
+        </w:rPr>
+        <w:t xml:space="preserve">##  4 Arkansas    0.599</w:t>
+      </w:r>
+      <w:r>
+        <w:br/>
+      </w:r>
+      <w:r>
+        <w:rPr>
+          <w:rStyle w:val="VerbatimChar"/>
+        </w:rPr>
+        <w:t xml:space="preserve">##  5 California  0.633</w:t>
+      </w:r>
+      <w:r>
+        <w:br/>
+      </w:r>
+      <w:r>
+        <w:rPr>
+          <w:rStyle w:val="VerbatimChar"/>
+        </w:rPr>
+        <w:t xml:space="preserve">##  6 Colorado    0.532</w:t>
+      </w:r>
+      <w:r>
+        <w:br/>
+      </w:r>
+      <w:r>
+        <w:rPr>
+          <w:rStyle w:val="VerbatimChar"/>
+        </w:rPr>
+        <w:t xml:space="preserve">##  7 Connecticut 0.518</w:t>
+      </w:r>
+      <w:r>
+        <w:br/>
+      </w:r>
+      <w:r>
+        <w:rPr>
+          <w:rStyle w:val="VerbatimChar"/>
+        </w:rPr>
+        <w:t xml:space="preserve">##  8 Delaware    0.521</w:t>
+      </w:r>
+      <w:r>
+        <w:br/>
+      </w:r>
+      <w:r>
+        <w:rPr>
+          <w:rStyle w:val="VerbatimChar"/>
+        </w:rPr>
+        <w:t xml:space="preserve">##  9 Florida     0.661</w:t>
+      </w:r>
+      <w:r>
+        <w:br/>
+      </w:r>
+      <w:r>
+        <w:rPr>
+          <w:rStyle w:val="VerbatimChar"/>
+        </w:rPr>
+        <w:t xml:space="preserve">## 10 Georgia     0.492</w:t>
+      </w:r>
+      <w:r>
+        <w:br/>
+      </w:r>
+      <w:r>
+        <w:rPr>
+          <w:rStyle w:val="VerbatimChar"/>
+        </w:rPr>
+        <w:t xml:space="preserve">## # ... with 40 more rows</w:t>
       </w:r>
     </w:p>
     <w:p>
@@ -4284,6 +4323,14 @@
       </w:pPr>
       <w:r>
         <w:t xml:space="preserve">Si nos preguntamos cuáles son los estados más envejecidos podemos responder de dos maneras. Mirando la edad mediana o mirando en qué estados la franja de mayor edad representa una proporción más alta de la población total. Haz una tabla en la que aparezcan los valores de estos dos criterios, ordenada según la edad mediana decreciente y muestra los 10 primeros estados de esa tabla.</w:t>
+      </w:r>
+    </w:p>
+    <w:p>
+      <w:pPr>
+        <w:pStyle w:val="BodyText"/>
+      </w:pPr>
+      <w:r>
+        <w:t xml:space="preserve">En primer lugar, calculamos la proporción y la guardamos como variable. Posteriormente, seleccionamos las columnas de interés (estado, edad mediana y proporción) y las mostramos según el orden descendente para la variable de la edad mediana:</w:t>
       </w:r>
     </w:p>
     <w:p>

</xml_diff>